<commit_message>
fix: ajustando arquitetura de solução
</commit_message>
<xml_diff>
--- a/Compliance & Quality Assurance/Roteiro - pitch.docx
+++ b/Compliance & Quality Assurance/Roteiro - pitch.docx
@@ -56,59 +56,67 @@
         <w:rPr>
           <w:rFonts w:ascii="Arial Nova" w:hAnsi="Arial Nova"/>
         </w:rPr>
-        <w:t>"A saúde, essencial para nossa existência, muitas vezes enfrenta desafios cruciais que afetam diretamente nossa qualidade de vida. Hoje, vamos falar sobre uma inovação que visa transformar esse cenário."</w:t>
-      </w:r>
-    </w:p>
-    <w:p>
-      <w:pPr>
-        <w:ind w:firstLine="360"/>
-        <w:jc w:val="both"/>
-        <w:rPr>
-          <w:rFonts w:ascii="Arial Nova" w:hAnsi="Arial Nova"/>
-        </w:rPr>
-      </w:pPr>
-    </w:p>
-    <w:p>
-      <w:pPr>
-        <w:pStyle w:val="PargrafodaLista"/>
-        <w:numPr>
-          <w:ilvl w:val="0"/>
-          <w:numId w:val="2"/>
-        </w:numPr>
-        <w:rPr>
-          <w:rFonts w:ascii="Arial Nova" w:hAnsi="Arial Nova"/>
-          <w:b/>
-          <w:bCs/>
-        </w:rPr>
-      </w:pPr>
-      <w:r>
-        <w:rPr>
-          <w:rFonts w:ascii="Arial Nova" w:hAnsi="Arial Nova"/>
-          <w:b/>
-          <w:bCs/>
-        </w:rPr>
-        <w:t>Descrição do Problema / Impacto nas Pessoas:</w:t>
-      </w:r>
-    </w:p>
-    <w:p>
-      <w:pPr>
-        <w:ind w:firstLine="360"/>
-        <w:jc w:val="both"/>
-        <w:rPr>
-          <w:rFonts w:ascii="Arial Nova" w:hAnsi="Arial Nova"/>
-        </w:rPr>
-      </w:pPr>
-      <w:r>
-        <w:rPr>
-          <w:rFonts w:ascii="Arial Nova" w:hAnsi="Arial Nova"/>
-        </w:rPr>
-        <w:t xml:space="preserve">Nos dias de hoje, infelizmente existem diversos relatos de experiências ruins com profissionais da saúde. Esses relatos podem ser relacionados a problemas corriqueiros como atrasos ou consultas desmarcadas, mas também podem ser </w:t>
+        <w:t>A saúde, essencial para nossa existência, muitas vezes enfrenta desafios cruciais que afetam diretamente nossa qualidade de vida. Hoje, vamos falar sobre uma inovação que visa transformar esse cenário.</w:t>
+      </w:r>
+    </w:p>
+    <w:p>
+      <w:pPr>
+        <w:ind w:firstLine="360"/>
+        <w:jc w:val="both"/>
+        <w:rPr>
+          <w:rFonts w:ascii="Arial Nova" w:hAnsi="Arial Nova"/>
+        </w:rPr>
+      </w:pPr>
+    </w:p>
+    <w:p>
+      <w:pPr>
+        <w:ind w:firstLine="360"/>
+        <w:jc w:val="both"/>
+        <w:rPr>
+          <w:rFonts w:ascii="Arial Nova" w:hAnsi="Arial Nova"/>
+        </w:rPr>
+      </w:pPr>
+      <w:r>
+        <w:rPr>
+          <w:rFonts w:ascii="Arial Nova" w:hAnsi="Arial Nova"/>
+        </w:rPr>
+        <w:t xml:space="preserve">Nos dias de hoje, infelizmente existem diversos relatos de experiências ruins com profissionais da saúde. Esses relatos podem </w:t>
+      </w:r>
+      <w:r>
+        <w:rPr>
+          <w:rFonts w:ascii="Arial Nova" w:hAnsi="Arial Nova"/>
+        </w:rPr>
+        <w:t xml:space="preserve">tanto </w:t>
+      </w:r>
+      <w:r>
+        <w:rPr>
+          <w:rFonts w:ascii="Arial Nova" w:hAnsi="Arial Nova"/>
+        </w:rPr>
+        <w:t xml:space="preserve">ser relacionados a problemas corriqueiros como atrasos ou consultas desmarcadas, </w:t>
+      </w:r>
+      <w:r>
+        <w:rPr>
+          <w:rFonts w:ascii="Arial Nova" w:hAnsi="Arial Nova"/>
+        </w:rPr>
+        <w:t>como</w:t>
+      </w:r>
+      <w:r>
+        <w:rPr>
+          <w:rFonts w:ascii="Arial Nova" w:hAnsi="Arial Nova"/>
+        </w:rPr>
+        <w:t xml:space="preserve"> também podem ser </w:t>
       </w:r>
       <w:r>
         <w:rPr>
           <w:rFonts w:ascii="Arial Nova" w:hAnsi="Arial Nova"/>
         </w:rPr>
         <w:t>relacionados</w:t>
+      </w:r>
+      <w:r>
+        <w:rPr>
+          <w:rFonts w:ascii="Arial Nova" w:hAnsi="Arial Nova"/>
+        </w:rPr>
+        <w:t xml:space="preserve"> a</w:t>
       </w:r>
       <w:r>
         <w:rPr>
@@ -390,7 +398,31 @@
         <w:rPr>
           <w:rFonts w:ascii="Arial Nova" w:hAnsi="Arial Nova"/>
         </w:rPr>
-        <w:t>Os pacientes anseiam por detalhes</w:t>
+        <w:t>Os pacientes</w:t>
+      </w:r>
+      <w:r>
+        <w:rPr>
+          <w:rFonts w:ascii="Arial Nova" w:hAnsi="Arial Nova"/>
+        </w:rPr>
+        <w:t xml:space="preserve">, </w:t>
+      </w:r>
+      <w:r>
+        <w:rPr>
+          <w:rFonts w:ascii="Arial Nova" w:hAnsi="Arial Nova"/>
+        </w:rPr>
+        <w:t>antes de se submeterem a consultas e tratamentos</w:t>
+      </w:r>
+      <w:r>
+        <w:rPr>
+          <w:rFonts w:ascii="Arial Nova" w:hAnsi="Arial Nova"/>
+        </w:rPr>
+        <w:t>,</w:t>
+      </w:r>
+      <w:r>
+        <w:rPr>
+          <w:rFonts w:ascii="Arial Nova" w:hAnsi="Arial Nova"/>
+        </w:rPr>
+        <w:t xml:space="preserve"> anseiam por detalhes</w:t>
       </w:r>
       <w:r>
         <w:rPr>
@@ -408,13 +440,25 @@
         <w:rPr>
           <w:rFonts w:ascii="Arial Nova" w:hAnsi="Arial Nova"/>
         </w:rPr>
-        <w:t xml:space="preserve"> e relatos de pacientes anteriores com feedbacks detalhados e possíveis denúncias anteriores</w:t>
-      </w:r>
-      <w:r>
-        <w:rPr>
-          <w:rFonts w:ascii="Arial Nova" w:hAnsi="Arial Nova"/>
-        </w:rPr>
-        <w:t xml:space="preserve"> antes de se submeterem a consultas e tratamentos</w:t>
+        <w:t xml:space="preserve"> e relatos de pacientes anteriores com feedbacks detalhados</w:t>
+      </w:r>
+      <w:r>
+        <w:rPr>
+          <w:rFonts w:ascii="Arial Nova" w:hAnsi="Arial Nova"/>
+        </w:rPr>
+        <w:t xml:space="preserve"> e</w:t>
+      </w:r>
+      <w:r>
+        <w:rPr>
+          <w:rFonts w:ascii="Arial Nova" w:hAnsi="Arial Nova"/>
+        </w:rPr>
+        <w:t xml:space="preserve"> </w:t>
+      </w:r>
+      <w:r>
+        <w:rPr>
+          <w:rFonts w:ascii="Arial Nova" w:hAnsi="Arial Nova"/>
+        </w:rPr>
+        <w:t>denúncias, caso existam</w:t>
       </w:r>
       <w:r>
         <w:rPr>
@@ -455,30 +499,54 @@
         <w:rPr>
           <w:rFonts w:ascii="Arial Nova" w:hAnsi="Arial Nova"/>
         </w:rPr>
-        <w:t>, seja ele anônimo ou não,</w:t>
-      </w:r>
-      <w:r>
-        <w:rPr>
-          <w:rFonts w:ascii="Arial Nova" w:hAnsi="Arial Nova"/>
-        </w:rPr>
-        <w:t xml:space="preserve"> em forma de feedback </w:t>
-      </w:r>
-      <w:r>
-        <w:rPr>
-          <w:rFonts w:ascii="Arial Nova" w:hAnsi="Arial Nova"/>
-        </w:rPr>
-        <w:t>ou denúncia</w:t>
-      </w:r>
-      <w:r>
-        <w:rPr>
-          <w:rFonts w:ascii="Arial Nova" w:hAnsi="Arial Nova"/>
-        </w:rPr>
         <w:t xml:space="preserve">, </w:t>
       </w:r>
       <w:r>
         <w:rPr>
           <w:rFonts w:ascii="Arial Nova" w:hAnsi="Arial Nova"/>
         </w:rPr>
+        <w:t>de</w:t>
+      </w:r>
+      <w:r>
+        <w:rPr>
+          <w:rFonts w:ascii="Arial Nova" w:hAnsi="Arial Nova"/>
+        </w:rPr>
+        <w:t xml:space="preserve"> </w:t>
+      </w:r>
+      <w:r>
+        <w:rPr>
+          <w:rFonts w:ascii="Arial Nova" w:hAnsi="Arial Nova"/>
+        </w:rPr>
+        <w:t xml:space="preserve">forma </w:t>
+      </w:r>
+      <w:r>
+        <w:rPr>
+          <w:rFonts w:ascii="Arial Nova" w:hAnsi="Arial Nova"/>
+        </w:rPr>
+        <w:t>anônim</w:t>
+      </w:r>
+      <w:r>
+        <w:rPr>
+          <w:rFonts w:ascii="Arial Nova" w:hAnsi="Arial Nova"/>
+        </w:rPr>
+        <w:t>a</w:t>
+      </w:r>
+      <w:r>
+        <w:rPr>
+          <w:rFonts w:ascii="Arial Nova" w:hAnsi="Arial Nova"/>
+        </w:rPr>
+        <w:t xml:space="preserve"> ou não</w:t>
+      </w:r>
+      <w:r>
+        <w:rPr>
+          <w:rFonts w:ascii="Arial Nova" w:hAnsi="Arial Nova"/>
+        </w:rPr>
+        <w:t xml:space="preserve">, </w:t>
+      </w:r>
+      <w:r>
+        <w:rPr>
+          <w:rFonts w:ascii="Arial Nova" w:hAnsi="Arial Nova"/>
+        </w:rPr>
         <w:t xml:space="preserve">ajudando futuros pacientes a ter clareza de como o profissional se comporta. </w:t>
       </w:r>
     </w:p>
@@ -494,7 +562,7 @@
         <w:rPr>
           <w:rFonts w:ascii="Arial Nova" w:hAnsi="Arial Nova"/>
         </w:rPr>
-        <w:t>Com os pacientes seguros e confiantes, consequentemente eles serão incentivados a cuidar melhor de sua saúde e buscar tratamentos, consultas e procedimentos com profissionais de qualidade e confiança, promovendo a saúde de forma geral.</w:t>
+        <w:t>Com os pacientes seguros e confiantes, eles serão incentivados a cuidar melhor de sua saúde e buscar tratamentos, consultas e procedimentos com profissionais de qualidade e confiança, promovendo a saúde de forma geral.</w:t>
       </w:r>
     </w:p>
     <w:p>

</xml_diff>